<commit_message>
modificato nome cartella per utilizzare Github Pages
</commit_message>
<xml_diff>
--- a/Documentazione/Chat con firebase.docx
+++ b/Documentazione/Chat con firebase.docx
@@ -102,6 +102,7 @@
           <w:noProof/>
           <w:lang w:val="it-IT"/>
         </w:rPr>
+        <w:lastRenderedPageBreak/>
         <w:t>1</w:t>
       </w:r>
       <w:r>
@@ -5128,18 +5129,27 @@
     <w:p>
       <w:pPr>
         <w:rPr>
-          <w:lang w:val="it-IT"/>
-        </w:rPr>
-      </w:pPr>
+          <w:noProof/>
+        </w:rPr>
+      </w:pPr>
+    </w:p>
+    <w:p>
+      <w:pPr>
+        <w:rPr>
+          <w:lang w:val="it-IT"/>
+        </w:rPr>
+      </w:pPr>
+      <w:bookmarkStart w:id="9" w:name="_GoBack"/>
+      <w:bookmarkEnd w:id="9"/>
       <w:r>
         <w:rPr>
           <w:noProof/>
         </w:rPr>
         <w:drawing>
-          <wp:inline distT="0" distB="0" distL="0" distR="0" wp14:anchorId="0CB17452" wp14:editId="5649D569">
-            <wp:extent cx="8477250" cy="2613530"/>
-            <wp:effectExtent l="0" t="0" r="0" b="0"/>
-            <wp:docPr id="5" name="Immagine 5"/>
+          <wp:inline distT="0" distB="0" distL="0" distR="0" wp14:anchorId="2E512B84" wp14:editId="131ED74F">
+            <wp:extent cx="8530103" cy="2650936"/>
+            <wp:effectExtent l="0" t="0" r="4445" b="0"/>
+            <wp:docPr id="8" name="Immagine 8"/>
             <wp:cNvGraphicFramePr>
               <a:graphicFrameLocks xmlns:a="http://schemas.openxmlformats.org/drawingml/2006/main" noChangeAspect="1"/>
             </wp:cNvGraphicFramePr>
@@ -5150,20 +5160,27 @@
                     <pic:cNvPr id="1" name=""/>
                     <pic:cNvPicPr/>
                   </pic:nvPicPr>
-                  <pic:blipFill>
+                  <pic:blipFill rotWithShape="1">
                     <a:blip r:embed="rId13"/>
-                    <a:stretch>
-                      <a:fillRect/>
-                    </a:stretch>
+                    <a:srcRect t="1107" b="1"/>
+                    <a:stretch/>
                   </pic:blipFill>
-                  <pic:spPr>
+                  <pic:spPr bwMode="auto">
                     <a:xfrm>
                       <a:off x="0" y="0"/>
-                      <a:ext cx="8518581" cy="2626272"/>
+                      <a:ext cx="8531225" cy="2651285"/>
                     </a:xfrm>
                     <a:prstGeom prst="rect">
                       <a:avLst/>
                     </a:prstGeom>
+                    <a:ln>
+                      <a:noFill/>
+                    </a:ln>
+                    <a:extLst>
+                      <a:ext uri="{53640926-AAD7-44D8-BBD7-CCE9431645EC}">
+                        <a14:shadowObscured xmlns:a14="http://schemas.microsoft.com/office/drawing/2010/main"/>
+                      </a:ext>
+                    </a:extLst>
                   </pic:spPr>
                 </pic:pic>
               </a:graphicData>
@@ -5220,12 +5237,12 @@
       <w:pPr>
         <w:pStyle w:val="Titolo2"/>
       </w:pPr>
-      <w:bookmarkStart w:id="9" w:name="_Toc83305969"/>
+      <w:bookmarkStart w:id="10" w:name="_Toc83305969"/>
       <w:r>
         <w:lastRenderedPageBreak/>
         <w:t>Analisi dei mezzi</w:t>
       </w:r>
-      <w:bookmarkEnd w:id="9"/>
+      <w:bookmarkEnd w:id="10"/>
     </w:p>
     <w:p>
       <w:pPr>
@@ -5268,13 +5285,13 @@
       <w:pPr>
         <w:pStyle w:val="Titolo3"/>
       </w:pPr>
-      <w:bookmarkStart w:id="10" w:name="_Toc413411419"/>
-      <w:bookmarkStart w:id="11" w:name="_Toc83305970"/>
+      <w:bookmarkStart w:id="11" w:name="_Toc413411419"/>
+      <w:bookmarkStart w:id="12" w:name="_Toc83305970"/>
       <w:r>
         <w:t>Software</w:t>
       </w:r>
-      <w:bookmarkEnd w:id="10"/>
       <w:bookmarkEnd w:id="11"/>
+      <w:bookmarkEnd w:id="12"/>
     </w:p>
     <w:p>
       <w:pPr>
@@ -5325,13 +5342,13 @@
       <w:pPr>
         <w:pStyle w:val="Titolo3"/>
       </w:pPr>
-      <w:bookmarkStart w:id="12" w:name="_Toc413411420"/>
-      <w:bookmarkStart w:id="13" w:name="_Toc83305971"/>
+      <w:bookmarkStart w:id="13" w:name="_Toc413411420"/>
+      <w:bookmarkStart w:id="14" w:name="_Toc83305971"/>
       <w:r>
         <w:t>Hardware</w:t>
       </w:r>
-      <w:bookmarkEnd w:id="12"/>
       <w:bookmarkEnd w:id="13"/>
+      <w:bookmarkEnd w:id="14"/>
     </w:p>
     <w:p>
       <w:pPr>
@@ -5369,13 +5386,13 @@
       <w:pPr>
         <w:pStyle w:val="Titolo1"/>
       </w:pPr>
-      <w:bookmarkStart w:id="14" w:name="_Toc429059808"/>
-      <w:bookmarkStart w:id="15" w:name="_Toc83305972"/>
+      <w:bookmarkStart w:id="15" w:name="_Toc429059808"/>
+      <w:bookmarkStart w:id="16" w:name="_Toc83305972"/>
       <w:r>
         <w:t>Progettazione</w:t>
       </w:r>
-      <w:bookmarkEnd w:id="14"/>
       <w:bookmarkEnd w:id="15"/>
+      <w:bookmarkEnd w:id="16"/>
     </w:p>
     <w:p>
       <w:pPr>
@@ -5401,13 +5418,13 @@
       <w:pPr>
         <w:pStyle w:val="Titolo2"/>
       </w:pPr>
-      <w:bookmarkStart w:id="16" w:name="_Toc429059809"/>
-      <w:bookmarkStart w:id="17" w:name="_Toc83305973"/>
+      <w:bookmarkStart w:id="17" w:name="_Toc429059809"/>
+      <w:bookmarkStart w:id="18" w:name="_Toc83305973"/>
       <w:r>
         <w:t>Design dell’architettura del sistema</w:t>
       </w:r>
-      <w:bookmarkEnd w:id="16"/>
       <w:bookmarkEnd w:id="17"/>
+      <w:bookmarkEnd w:id="18"/>
     </w:p>
     <w:p>
       <w:pPr>
@@ -5552,16 +5569,16 @@
       <w:pPr>
         <w:pStyle w:val="Titolo2"/>
       </w:pPr>
-      <w:bookmarkStart w:id="18" w:name="_Toc429059810"/>
-      <w:bookmarkStart w:id="19" w:name="_Toc83305974"/>
+      <w:bookmarkStart w:id="19" w:name="_Toc429059810"/>
+      <w:bookmarkStart w:id="20" w:name="_Toc83305974"/>
       <w:r>
         <w:t>Design dei dati</w:t>
       </w:r>
       <w:r>
         <w:t xml:space="preserve"> e database</w:t>
       </w:r>
-      <w:bookmarkEnd w:id="18"/>
       <w:bookmarkEnd w:id="19"/>
+      <w:bookmarkEnd w:id="20"/>
     </w:p>
     <w:p>
       <w:pPr>
@@ -5628,42 +5645,150 @@
       <w:pPr>
         <w:pStyle w:val="Titolo2"/>
       </w:pPr>
-      <w:bookmarkStart w:id="20" w:name="_Toc429059811"/>
-      <w:bookmarkStart w:id="21" w:name="_Toc83305975"/>
-      <w:r>
+      <w:bookmarkStart w:id="21" w:name="_Toc429059811"/>
+      <w:bookmarkStart w:id="22" w:name="_Toc83305975"/>
+      <w:r>
+        <w:lastRenderedPageBreak/>
         <w:t>Design delle interfacce</w:t>
       </w:r>
-      <w:bookmarkEnd w:id="20"/>
       <w:bookmarkEnd w:id="21"/>
-    </w:p>
-    <w:p>
-      <w:pPr>
-        <w:rPr>
-          <w:lang w:val="it-IT"/>
-        </w:rPr>
-      </w:pPr>
-      <w:proofErr w:type="spellStart"/>
+      <w:bookmarkEnd w:id="22"/>
+    </w:p>
+    <w:p>
+      <w:pPr>
+        <w:rPr>
+          <w:lang w:val="it-IT"/>
+        </w:rPr>
+      </w:pPr>
       <w:r>
         <w:rPr>
           <w:lang w:val="it-IT"/>
         </w:rPr>
         <w:t>Wireframe</w:t>
       </w:r>
-      <w:proofErr w:type="spellEnd"/>
-      <w:r>
-        <w:rPr>
-          <w:lang w:val="it-IT"/>
-        </w:rPr>
-        <w:t xml:space="preserve">: </w:t>
-      </w:r>
-      <w:r>
-        <w:rPr>
-          <w:lang w:val="it-IT"/>
-        </w:rPr>
-        <w:t>https://wireframepro.mockflow.com/editor.jsp?editor=on&amp;spaceid=MdlnWCz73h&amp;bgcolor=white&amp;perm=Create&amp;pcompany=C624bea04c2134b5bb452efc4fff21f7a&amp;ptitle=prova&amp;category=bootstrap4&amp;projectid=MUAx2CiyLmb&amp;publicid=4c02aef144d74813bf24e895a7c3d70f#/page/D2fc7f7c9c5fbabeef99897fd0d66f4cc</w:t>
-      </w:r>
-      <w:bookmarkStart w:id="22" w:name="_GoBack"/>
-      <w:bookmarkEnd w:id="22"/>
+      <w:r>
+        <w:rPr>
+          <w:lang w:val="it-IT"/>
+        </w:rPr>
+        <w:t>:</w:t>
+      </w:r>
+    </w:p>
+    <w:p>
+      <w:pPr>
+        <w:rPr>
+          <w:lang w:val="it-IT"/>
+        </w:rPr>
+      </w:pPr>
+      <w:hyperlink r:id="rId16" w:history="1">
+        <w:r>
+          <w:rPr>
+            <w:rStyle w:val="Collegamentoipertestuale"/>
+            <w:lang w:val="it-IT"/>
+          </w:rPr>
+          <w:t>https://wireframepro.mockflow.com/editor.jsp?editor=on&amp;spaceid=MdlnWCz73h&amp;bgcolor=white&amp;perm=Create&amp;pcompany=C624bea04c2134b5bb452efc4fff21f7a&amp;ptitle=prova&amp;category=bootstrap4&amp;projectid=MUAx2CiyLmb&amp;publicid=4c02aef144d74813bf24e895a7c3d70f#/page/D2fc7f7c9c5fbabeef99897fd0d66f4cc</w:t>
+        </w:r>
+      </w:hyperlink>
+    </w:p>
+    <w:p>
+      <w:pPr>
+        <w:rPr>
+          <w:lang w:val="it-IT"/>
+        </w:rPr>
+      </w:pPr>
+      <w:r>
+        <w:rPr>
+          <w:noProof/>
+        </w:rPr>
+        <w:drawing>
+          <wp:inline distT="0" distB="0" distL="0" distR="0" wp14:anchorId="60CE9DBF" wp14:editId="7507A9B7">
+            <wp:extent cx="5448890" cy="3505200"/>
+            <wp:effectExtent l="0" t="0" r="0" b="0"/>
+            <wp:docPr id="6" name="Immagine 6"/>
+            <wp:cNvGraphicFramePr>
+              <a:graphicFrameLocks xmlns:a="http://schemas.openxmlformats.org/drawingml/2006/main" noChangeAspect="1"/>
+            </wp:cNvGraphicFramePr>
+            <a:graphic xmlns:a="http://schemas.openxmlformats.org/drawingml/2006/main">
+              <a:graphicData uri="http://schemas.openxmlformats.org/drawingml/2006/picture">
+                <pic:pic xmlns:pic="http://schemas.openxmlformats.org/drawingml/2006/picture">
+                  <pic:nvPicPr>
+                    <pic:cNvPr id="1" name=""/>
+                    <pic:cNvPicPr/>
+                  </pic:nvPicPr>
+                  <pic:blipFill>
+                    <a:blip r:embed="rId17"/>
+                    <a:stretch>
+                      <a:fillRect/>
+                    </a:stretch>
+                  </pic:blipFill>
+                  <pic:spPr>
+                    <a:xfrm>
+                      <a:off x="0" y="0"/>
+                      <a:ext cx="5459127" cy="3511785"/>
+                    </a:xfrm>
+                    <a:prstGeom prst="rect">
+                      <a:avLst/>
+                    </a:prstGeom>
+                  </pic:spPr>
+                </pic:pic>
+              </a:graphicData>
+            </a:graphic>
+          </wp:inline>
+        </w:drawing>
+      </w:r>
+    </w:p>
+    <w:p>
+      <w:pPr>
+        <w:rPr>
+          <w:lang w:val="it-IT"/>
+        </w:rPr>
+      </w:pPr>
+    </w:p>
+    <w:p>
+      <w:pPr>
+        <w:rPr>
+          <w:lang w:val="it-IT"/>
+        </w:rPr>
+      </w:pPr>
+      <w:r>
+        <w:rPr>
+          <w:noProof/>
+        </w:rPr>
+        <w:drawing>
+          <wp:inline distT="0" distB="0" distL="0" distR="0" wp14:anchorId="714799EC" wp14:editId="31EFAA0D">
+            <wp:extent cx="5429250" cy="3495381"/>
+            <wp:effectExtent l="0" t="0" r="0" b="0"/>
+            <wp:docPr id="7" name="Immagine 7"/>
+            <wp:cNvGraphicFramePr>
+              <a:graphicFrameLocks xmlns:a="http://schemas.openxmlformats.org/drawingml/2006/main" noChangeAspect="1"/>
+            </wp:cNvGraphicFramePr>
+            <a:graphic xmlns:a="http://schemas.openxmlformats.org/drawingml/2006/main">
+              <a:graphicData uri="http://schemas.openxmlformats.org/drawingml/2006/picture">
+                <pic:pic xmlns:pic="http://schemas.openxmlformats.org/drawingml/2006/picture">
+                  <pic:nvPicPr>
+                    <pic:cNvPr id="1" name=""/>
+                    <pic:cNvPicPr/>
+                  </pic:nvPicPr>
+                  <pic:blipFill>
+                    <a:blip r:embed="rId18"/>
+                    <a:stretch>
+                      <a:fillRect/>
+                    </a:stretch>
+                  </pic:blipFill>
+                  <pic:spPr>
+                    <a:xfrm>
+                      <a:off x="0" y="0"/>
+                      <a:ext cx="5438922" cy="3501608"/>
+                    </a:xfrm>
+                    <a:prstGeom prst="rect">
+                      <a:avLst/>
+                    </a:prstGeom>
+                  </pic:spPr>
+                </pic:pic>
+              </a:graphicData>
+            </a:graphic>
+          </wp:inline>
+        </w:drawing>
+      </w:r>
     </w:p>
     <w:p>
       <w:pPr>
@@ -5672,6 +5797,7 @@
       <w:bookmarkStart w:id="23" w:name="_Toc429059812"/>
       <w:bookmarkStart w:id="24" w:name="_Toc83305976"/>
       <w:r>
+        <w:lastRenderedPageBreak/>
         <w:t>Design procedurale</w:t>
       </w:r>
       <w:bookmarkEnd w:id="23"/>
@@ -5844,7 +5970,6 @@
       <w:bookmarkStart w:id="25" w:name="_Toc461179222"/>
       <w:bookmarkStart w:id="26" w:name="_Toc83305977"/>
       <w:r>
-        <w:lastRenderedPageBreak/>
         <w:t>Implementazione</w:t>
       </w:r>
       <w:bookmarkEnd w:id="25"/>
@@ -6687,6 +6812,7 @@
               <w:rPr>
                 <w:lang w:eastAsia="en-US"/>
               </w:rPr>
+              <w:lastRenderedPageBreak/>
               <w:t>Controllare che sulla console di firebase si veda il nuovo utente</w:t>
             </w:r>
           </w:p>
@@ -6714,6 +6840,7 @@
                 <w:szCs w:val="20"/>
                 <w:lang w:val="it-CH"/>
               </w:rPr>
+              <w:lastRenderedPageBreak/>
               <w:t>Risultati attesi:</w:t>
             </w:r>
           </w:p>
@@ -6992,7 +7119,6 @@
               <w:rPr>
                 <w:lang w:eastAsia="en-US"/>
               </w:rPr>
-              <w:lastRenderedPageBreak/>
               <w:t xml:space="preserve">Inviare </w:t>
             </w:r>
             <w:r>
@@ -7044,7 +7170,6 @@
                 <w:szCs w:val="20"/>
                 <w:lang w:val="it-CH"/>
               </w:rPr>
-              <w:lastRenderedPageBreak/>
               <w:t>Prerequisiti:</w:t>
             </w:r>
           </w:p>
@@ -8935,27 +9060,14 @@
     <w:r>
       <w:tab/>
     </w:r>
-    <w:r>
-      <w:fldChar w:fldCharType="begin"/>
-    </w:r>
-    <w:r>
-      <w:instrText xml:space="preserve"> FILENAME </w:instrText>
-    </w:r>
-    <w:r>
-      <w:fldChar w:fldCharType="separate"/>
-    </w:r>
-    <w:r>
-      <w:rPr>
-        <w:noProof/>
-      </w:rPr>
-      <w:t>Chat con firebase.docx</w:t>
-    </w:r>
-    <w:r>
-      <w:rPr>
-        <w:noProof/>
-      </w:rPr>
-      <w:fldChar w:fldCharType="end"/>
-    </w:r>
+    <w:fldSimple w:instr=" FILENAME ">
+      <w:r>
+        <w:rPr>
+          <w:noProof/>
+        </w:rPr>
+        <w:t>Chat con firebase.docx</w:t>
+      </w:r>
+    </w:fldSimple>
     <w:r>
       <w:tab/>
       <w:t xml:space="preserve">Versione: 11.01.2021 </w:t>
@@ -9215,27 +9327,14 @@
     <w:r>
       <w:tab/>
     </w:r>
-    <w:r>
-      <w:fldChar w:fldCharType="begin"/>
-    </w:r>
-    <w:r>
-      <w:instrText xml:space="preserve"> FILENAME </w:instrText>
-    </w:r>
-    <w:r>
-      <w:fldChar w:fldCharType="separate"/>
-    </w:r>
-    <w:r>
-      <w:rPr>
-        <w:noProof/>
-      </w:rPr>
-      <w:t>Chat con firebase.docx</w:t>
-    </w:r>
-    <w:r>
-      <w:rPr>
-        <w:noProof/>
-      </w:rPr>
-      <w:fldChar w:fldCharType="end"/>
-    </w:r>
+    <w:fldSimple w:instr=" FILENAME ">
+      <w:r>
+        <w:rPr>
+          <w:noProof/>
+        </w:rPr>
+        <w:t>Chat con firebase.docx</w:t>
+      </w:r>
+    </w:fldSimple>
     <w:r>
       <w:tab/>
       <w:t xml:space="preserve">Versione: 11.01.2021 </w:t>
@@ -13688,6 +13787,18 @@
       <w:contextualSpacing/>
     </w:pPr>
   </w:style>
+  <w:style w:type="character" w:styleId="Menzionenonrisolta">
+    <w:name w:val="Unresolved Mention"/>
+    <w:basedOn w:val="Carpredefinitoparagrafo"/>
+    <w:uiPriority w:val="99"/>
+    <w:semiHidden/>
+    <w:unhideWhenUsed/>
+    <w:rsid w:val="00BA29DA"/>
+    <w:rPr>
+      <w:color w:val="605E5C"/>
+      <w:shd w:val="clear" w:color="auto" w:fill="E1DFDD"/>
+    </w:rPr>
+  </w:style>
 </w:styles>
 </file>
 
@@ -13991,7 +14102,7 @@
 </file>
 
 <file path=customXml/itemProps1.xml><?xml version="1.0" encoding="utf-8"?>
-<ds:datastoreItem xmlns:ds="http://schemas.openxmlformats.org/officeDocument/2006/customXml" ds:itemID="{FFCC2C69-6374-4986-B4C2-653834CC0C61}">
+<ds:datastoreItem xmlns:ds="http://schemas.openxmlformats.org/officeDocument/2006/customXml" ds:itemID="{93A0590B-85BA-47BC-9748-1C93DEFFA287}">
   <ds:schemaRefs>
     <ds:schemaRef ds:uri="http://schemas.openxmlformats.org/officeDocument/2006/bibliography"/>
   </ds:schemaRefs>

</xml_diff>

<commit_message>
commit per prova github pages
</commit_message>
<xml_diff>
--- a/Documentazione/Chat con firebase.docx
+++ b/Documentazione/Chat con firebase.docx
@@ -138,7 +138,7 @@
         <w:rPr>
           <w:noProof/>
         </w:rPr>
-        <w:instrText xml:space="preserve"> PAGEREF _Toc83305960 \h </w:instrText>
+        <w:instrText xml:space="preserve"> PAGEREF _Toc88125682 \h </w:instrText>
       </w:r>
       <w:r>
         <w:rPr>
@@ -217,7 +217,7 @@
         <w:rPr>
           <w:noProof/>
         </w:rPr>
-        <w:instrText xml:space="preserve"> PAGEREF _Toc83305961 \h </w:instrText>
+        <w:instrText xml:space="preserve"> PAGEREF _Toc88125683 \h </w:instrText>
       </w:r>
       <w:r>
         <w:rPr>
@@ -296,7 +296,7 @@
         <w:rPr>
           <w:noProof/>
         </w:rPr>
-        <w:instrText xml:space="preserve"> PAGEREF _Toc83305962 \h </w:instrText>
+        <w:instrText xml:space="preserve"> PAGEREF _Toc88125684 \h </w:instrText>
       </w:r>
       <w:r>
         <w:rPr>
@@ -375,7 +375,7 @@
         <w:rPr>
           <w:noProof/>
         </w:rPr>
-        <w:instrText xml:space="preserve"> PAGEREF _Toc83305963 \h </w:instrText>
+        <w:instrText xml:space="preserve"> PAGEREF _Toc88125685 \h </w:instrText>
       </w:r>
       <w:r>
         <w:rPr>
@@ -437,7 +437,7 @@
         <w:rPr>
           <w:noProof/>
         </w:rPr>
-        <w:instrText xml:space="preserve"> PAGEREF _Toc83305964 \h </w:instrText>
+        <w:instrText xml:space="preserve"> PAGEREF _Toc88125686 \h </w:instrText>
       </w:r>
       <w:r>
         <w:rPr>
@@ -516,7 +516,7 @@
         <w:rPr>
           <w:noProof/>
         </w:rPr>
-        <w:instrText xml:space="preserve"> PAGEREF _Toc83305965 \h </w:instrText>
+        <w:instrText xml:space="preserve"> PAGEREF _Toc88125687 \h </w:instrText>
       </w:r>
       <w:r>
         <w:rPr>
@@ -595,7 +595,7 @@
         <w:rPr>
           <w:noProof/>
         </w:rPr>
-        <w:instrText xml:space="preserve"> PAGEREF _Toc83305966 \h </w:instrText>
+        <w:instrText xml:space="preserve"> PAGEREF _Toc88125688 \h </w:instrText>
       </w:r>
       <w:r>
         <w:rPr>
@@ -674,7 +674,7 @@
         <w:rPr>
           <w:noProof/>
         </w:rPr>
-        <w:instrText xml:space="preserve"> PAGEREF _Toc83305967 \h </w:instrText>
+        <w:instrText xml:space="preserve"> PAGEREF _Toc88125689 \h </w:instrText>
       </w:r>
       <w:r>
         <w:rPr>
@@ -753,7 +753,7 @@
         <w:rPr>
           <w:noProof/>
         </w:rPr>
-        <w:instrText xml:space="preserve"> PAGEREF _Toc83305968 \h </w:instrText>
+        <w:instrText xml:space="preserve"> PAGEREF _Toc88125690 \h </w:instrText>
       </w:r>
       <w:r>
         <w:rPr>
@@ -832,7 +832,7 @@
         <w:rPr>
           <w:noProof/>
         </w:rPr>
-        <w:instrText xml:space="preserve"> PAGEREF _Toc83305969 \h </w:instrText>
+        <w:instrText xml:space="preserve"> PAGEREF _Toc88125691 \h </w:instrText>
       </w:r>
       <w:r>
         <w:rPr>
@@ -911,7 +911,7 @@
         <w:rPr>
           <w:noProof/>
         </w:rPr>
-        <w:instrText xml:space="preserve"> PAGEREF _Toc83305970 \h </w:instrText>
+        <w:instrText xml:space="preserve"> PAGEREF _Toc88125692 \h </w:instrText>
       </w:r>
       <w:r>
         <w:rPr>
@@ -990,7 +990,7 @@
         <w:rPr>
           <w:noProof/>
         </w:rPr>
-        <w:instrText xml:space="preserve"> PAGEREF _Toc83305971 \h </w:instrText>
+        <w:instrText xml:space="preserve"> PAGEREF _Toc88125693 \h </w:instrText>
       </w:r>
       <w:r>
         <w:rPr>
@@ -1069,7 +1069,7 @@
         <w:rPr>
           <w:noProof/>
         </w:rPr>
-        <w:instrText xml:space="preserve"> PAGEREF _Toc83305972 \h </w:instrText>
+        <w:instrText xml:space="preserve"> PAGEREF _Toc88125694 \h </w:instrText>
       </w:r>
       <w:r>
         <w:rPr>
@@ -1148,7 +1148,7 @@
         <w:rPr>
           <w:noProof/>
         </w:rPr>
-        <w:instrText xml:space="preserve"> PAGEREF _Toc83305973 \h </w:instrText>
+        <w:instrText xml:space="preserve"> PAGEREF _Toc88125695 \h </w:instrText>
       </w:r>
       <w:r>
         <w:rPr>
@@ -1227,7 +1227,7 @@
         <w:rPr>
           <w:noProof/>
         </w:rPr>
-        <w:instrText xml:space="preserve"> PAGEREF _Toc83305974 \h </w:instrText>
+        <w:instrText xml:space="preserve"> PAGEREF _Toc88125696 \h </w:instrText>
       </w:r>
       <w:r>
         <w:rPr>
@@ -1306,7 +1306,7 @@
         <w:rPr>
           <w:noProof/>
         </w:rPr>
-        <w:instrText xml:space="preserve"> PAGEREF _Toc83305975 \h </w:instrText>
+        <w:instrText xml:space="preserve"> PAGEREF _Toc88125697 \h </w:instrText>
       </w:r>
       <w:r>
         <w:rPr>
@@ -1385,7 +1385,7 @@
         <w:rPr>
           <w:noProof/>
         </w:rPr>
-        <w:instrText xml:space="preserve"> PAGEREF _Toc83305976 \h </w:instrText>
+        <w:instrText xml:space="preserve"> PAGEREF _Toc88125698 \h </w:instrText>
       </w:r>
       <w:r>
         <w:rPr>
@@ -1402,7 +1402,7 @@
         <w:rPr>
           <w:noProof/>
         </w:rPr>
-        <w:t>2</w:t>
+        <w:t>3</w:t>
       </w:r>
       <w:r>
         <w:rPr>
@@ -1464,7 +1464,7 @@
         <w:rPr>
           <w:noProof/>
         </w:rPr>
-        <w:instrText xml:space="preserve"> PAGEREF _Toc83305977 \h </w:instrText>
+        <w:instrText xml:space="preserve"> PAGEREF _Toc88125699 \h </w:instrText>
       </w:r>
       <w:r>
         <w:rPr>
@@ -1481,7 +1481,86 @@
         <w:rPr>
           <w:noProof/>
         </w:rPr>
-        <w:t>2</w:t>
+        <w:t>3</w:t>
+      </w:r>
+      <w:r>
+        <w:rPr>
+          <w:noProof/>
+        </w:rPr>
+        <w:fldChar w:fldCharType="end"/>
+      </w:r>
+    </w:p>
+    <w:p>
+      <w:pPr>
+        <w:pStyle w:val="Sommario2"/>
+        <w:tabs>
+          <w:tab w:val="left" w:pos="800"/>
+          <w:tab w:val="right" w:leader="dot" w:pos="9628"/>
+        </w:tabs>
+        <w:rPr>
+          <w:rFonts w:asciiTheme="minorHAnsi" w:eastAsiaTheme="minorEastAsia" w:hAnsiTheme="minorHAnsi" w:cstheme="minorBidi"/>
+          <w:noProof/>
+          <w:sz w:val="22"/>
+          <w:szCs w:val="22"/>
+          <w:lang w:val="it-IT"/>
+        </w:rPr>
+      </w:pPr>
+      <w:r>
+        <w:rPr>
+          <w:noProof/>
+        </w:rPr>
+        <w:t>3.1</w:t>
+      </w:r>
+      <w:r>
+        <w:rPr>
+          <w:rFonts w:asciiTheme="minorHAnsi" w:eastAsiaTheme="minorEastAsia" w:hAnsiTheme="minorHAnsi" w:cstheme="minorBidi"/>
+          <w:noProof/>
+          <w:sz w:val="22"/>
+          <w:szCs w:val="22"/>
+          <w:lang w:val="it-IT"/>
+        </w:rPr>
+        <w:tab/>
+      </w:r>
+      <w:r>
+        <w:rPr>
+          <w:noProof/>
+        </w:rPr>
+        <w:t>Creazione di un progetto con Firebase</w:t>
+      </w:r>
+      <w:r>
+        <w:rPr>
+          <w:noProof/>
+        </w:rPr>
+        <w:tab/>
+      </w:r>
+      <w:r>
+        <w:rPr>
+          <w:noProof/>
+        </w:rPr>
+        <w:fldChar w:fldCharType="begin"/>
+      </w:r>
+      <w:r>
+        <w:rPr>
+          <w:noProof/>
+        </w:rPr>
+        <w:instrText xml:space="preserve"> PAGEREF _Toc88125700 \h </w:instrText>
+      </w:r>
+      <w:r>
+        <w:rPr>
+          <w:noProof/>
+        </w:rPr>
+      </w:r>
+      <w:r>
+        <w:rPr>
+          <w:noProof/>
+        </w:rPr>
+        <w:fldChar w:fldCharType="separate"/>
+      </w:r>
+      <w:r>
+        <w:rPr>
+          <w:noProof/>
+        </w:rPr>
+        <w:t>3</w:t>
       </w:r>
       <w:r>
         <w:rPr>
@@ -1545,7 +1624,7 @@
         <w:rPr>
           <w:noProof/>
         </w:rPr>
-        <w:instrText xml:space="preserve"> PAGEREF _Toc83305978 \h </w:instrText>
+        <w:instrText xml:space="preserve"> PAGEREF _Toc88125701 \h </w:instrText>
       </w:r>
       <w:r>
         <w:rPr>
@@ -1562,7 +1641,7 @@
         <w:rPr>
           <w:noProof/>
         </w:rPr>
-        <w:t>2</w:t>
+        <w:t>4</w:t>
       </w:r>
       <w:r>
         <w:rPr>
@@ -1624,7 +1703,7 @@
         <w:rPr>
           <w:noProof/>
         </w:rPr>
-        <w:instrText xml:space="preserve"> PAGEREF _Toc83305979 \h </w:instrText>
+        <w:instrText xml:space="preserve"> PAGEREF _Toc88125702 \h </w:instrText>
       </w:r>
       <w:r>
         <w:rPr>
@@ -1641,7 +1720,7 @@
         <w:rPr>
           <w:noProof/>
         </w:rPr>
-        <w:t>2</w:t>
+        <w:t>4</w:t>
       </w:r>
       <w:r>
         <w:rPr>
@@ -1703,7 +1782,7 @@
         <w:rPr>
           <w:noProof/>
         </w:rPr>
-        <w:instrText xml:space="preserve"> PAGEREF _Toc83305980 \h </w:instrText>
+        <w:instrText xml:space="preserve"> PAGEREF _Toc88125703 \h </w:instrText>
       </w:r>
       <w:r>
         <w:rPr>
@@ -1720,7 +1799,7 @@
         <w:rPr>
           <w:noProof/>
         </w:rPr>
-        <w:t>4</w:t>
+        <w:t>6</w:t>
       </w:r>
       <w:r>
         <w:rPr>
@@ -1782,7 +1861,7 @@
         <w:rPr>
           <w:noProof/>
         </w:rPr>
-        <w:instrText xml:space="preserve"> PAGEREF _Toc83305981 \h </w:instrText>
+        <w:instrText xml:space="preserve"> PAGEREF _Toc88125704 \h </w:instrText>
       </w:r>
       <w:r>
         <w:rPr>
@@ -1799,7 +1878,7 @@
         <w:rPr>
           <w:noProof/>
         </w:rPr>
-        <w:t>4</w:t>
+        <w:t>6</w:t>
       </w:r>
       <w:r>
         <w:rPr>
@@ -1863,7 +1942,7 @@
         <w:rPr>
           <w:noProof/>
         </w:rPr>
-        <w:instrText xml:space="preserve"> PAGEREF _Toc83305982 \h </w:instrText>
+        <w:instrText xml:space="preserve"> PAGEREF _Toc88125705 \h </w:instrText>
       </w:r>
       <w:r>
         <w:rPr>
@@ -1880,7 +1959,7 @@
         <w:rPr>
           <w:noProof/>
         </w:rPr>
-        <w:t>4</w:t>
+        <w:t>6</w:t>
       </w:r>
       <w:r>
         <w:rPr>
@@ -1944,7 +2023,7 @@
         <w:rPr>
           <w:noProof/>
         </w:rPr>
-        <w:instrText xml:space="preserve"> PAGEREF _Toc83305983 \h </w:instrText>
+        <w:instrText xml:space="preserve"> PAGEREF _Toc88125706 \h </w:instrText>
       </w:r>
       <w:r>
         <w:rPr>
@@ -1961,7 +2040,7 @@
         <w:rPr>
           <w:noProof/>
         </w:rPr>
-        <w:t>4</w:t>
+        <w:t>6</w:t>
       </w:r>
       <w:r>
         <w:rPr>
@@ -2023,7 +2102,7 @@
         <w:rPr>
           <w:noProof/>
         </w:rPr>
-        <w:instrText xml:space="preserve"> PAGEREF _Toc83305984 \h </w:instrText>
+        <w:instrText xml:space="preserve"> PAGEREF _Toc88125707 \h </w:instrText>
       </w:r>
       <w:r>
         <w:rPr>
@@ -2040,7 +2119,7 @@
         <w:rPr>
           <w:noProof/>
         </w:rPr>
-        <w:t>4</w:t>
+        <w:t>6</w:t>
       </w:r>
       <w:r>
         <w:rPr>
@@ -2102,7 +2181,7 @@
         <w:rPr>
           <w:noProof/>
         </w:rPr>
-        <w:instrText xml:space="preserve"> PAGEREF _Toc83305985 \h </w:instrText>
+        <w:instrText xml:space="preserve"> PAGEREF _Toc88125708 \h </w:instrText>
       </w:r>
       <w:r>
         <w:rPr>
@@ -2119,7 +2198,86 @@
         <w:rPr>
           <w:noProof/>
         </w:rPr>
-        <w:t>4</w:t>
+        <w:t>6</w:t>
+      </w:r>
+      <w:r>
+        <w:rPr>
+          <w:noProof/>
+        </w:rPr>
+        <w:fldChar w:fldCharType="end"/>
+      </w:r>
+    </w:p>
+    <w:p>
+      <w:pPr>
+        <w:pStyle w:val="Sommario2"/>
+        <w:tabs>
+          <w:tab w:val="left" w:pos="800"/>
+          <w:tab w:val="right" w:leader="dot" w:pos="9628"/>
+        </w:tabs>
+        <w:rPr>
+          <w:rFonts w:asciiTheme="minorHAnsi" w:eastAsiaTheme="minorEastAsia" w:hAnsiTheme="minorHAnsi" w:cstheme="minorBidi"/>
+          <w:noProof/>
+          <w:sz w:val="22"/>
+          <w:szCs w:val="22"/>
+          <w:lang w:val="it-IT"/>
+        </w:rPr>
+      </w:pPr>
+      <w:r>
+        <w:rPr>
+          <w:noProof/>
+        </w:rPr>
+        <w:t>6.3</w:t>
+      </w:r>
+      <w:r>
+        <w:rPr>
+          <w:rFonts w:asciiTheme="minorHAnsi" w:eastAsiaTheme="minorEastAsia" w:hAnsiTheme="minorHAnsi" w:cstheme="minorBidi"/>
+          <w:noProof/>
+          <w:sz w:val="22"/>
+          <w:szCs w:val="22"/>
+          <w:lang w:val="it-IT"/>
+        </w:rPr>
+        <w:tab/>
+      </w:r>
+      <w:r>
+        <w:rPr>
+          <w:noProof/>
+        </w:rPr>
+        <w:t>Sitografia</w:t>
+      </w:r>
+      <w:r>
+        <w:rPr>
+          <w:noProof/>
+        </w:rPr>
+        <w:tab/>
+      </w:r>
+      <w:r>
+        <w:rPr>
+          <w:noProof/>
+        </w:rPr>
+        <w:fldChar w:fldCharType="begin"/>
+      </w:r>
+      <w:r>
+        <w:rPr>
+          <w:noProof/>
+        </w:rPr>
+        <w:instrText xml:space="preserve"> PAGEREF _Toc88125709 \h </w:instrText>
+      </w:r>
+      <w:r>
+        <w:rPr>
+          <w:noProof/>
+        </w:rPr>
+      </w:r>
+      <w:r>
+        <w:rPr>
+          <w:noProof/>
+        </w:rPr>
+        <w:fldChar w:fldCharType="separate"/>
+      </w:r>
+      <w:r>
+        <w:rPr>
+          <w:noProof/>
+        </w:rPr>
+        <w:t>7</w:t>
       </w:r>
       <w:r>
         <w:rPr>
@@ -2165,7 +2323,7 @@
           <w:noProof/>
           <w:lang w:val="it-IT"/>
         </w:rPr>
-        <w:t>Bibliografia</w:t>
+        <w:t>Allegati</w:t>
       </w:r>
       <w:r>
         <w:rPr>
@@ -2183,7 +2341,7 @@
         <w:rPr>
           <w:noProof/>
         </w:rPr>
-        <w:instrText xml:space="preserve"> PAGEREF _Toc83305986 \h </w:instrText>
+        <w:instrText xml:space="preserve"> PAGEREF _Toc88125710 \h </w:instrText>
       </w:r>
       <w:r>
         <w:rPr>
@@ -2200,7 +2358,7 @@
         <w:rPr>
           <w:noProof/>
         </w:rPr>
-        <w:t>4</w:t>
+        <w:t>7</w:t>
       </w:r>
       <w:r>
         <w:rPr>
@@ -2211,337 +2369,19 @@
     </w:p>
     <w:p>
       <w:pPr>
-        <w:pStyle w:val="Sommario2"/>
-        <w:tabs>
-          <w:tab w:val="left" w:pos="800"/>
-          <w:tab w:val="right" w:leader="dot" w:pos="9628"/>
-        </w:tabs>
-        <w:rPr>
-          <w:rFonts w:asciiTheme="minorHAnsi" w:eastAsiaTheme="minorEastAsia" w:hAnsiTheme="minorHAnsi" w:cstheme="minorBidi"/>
-          <w:noProof/>
-          <w:sz w:val="22"/>
-          <w:szCs w:val="22"/>
-          <w:lang w:val="it-IT"/>
-        </w:rPr>
-      </w:pPr>
-      <w:r>
-        <w:rPr>
-          <w:noProof/>
-        </w:rPr>
-        <w:t>7.1</w:t>
-      </w:r>
-      <w:r>
-        <w:rPr>
-          <w:rFonts w:asciiTheme="minorHAnsi" w:eastAsiaTheme="minorEastAsia" w:hAnsiTheme="minorHAnsi" w:cstheme="minorBidi"/>
-          <w:noProof/>
-          <w:sz w:val="22"/>
-          <w:szCs w:val="22"/>
-          <w:lang w:val="it-IT"/>
-        </w:rPr>
-        <w:tab/>
-      </w:r>
-      <w:r>
-        <w:rPr>
-          <w:noProof/>
-        </w:rPr>
-        <w:t>Bibliografia per articoli di riviste:</w:t>
-      </w:r>
-      <w:r>
-        <w:rPr>
-          <w:noProof/>
-        </w:rPr>
-        <w:tab/>
-      </w:r>
-      <w:r>
-        <w:rPr>
-          <w:noProof/>
-        </w:rPr>
-        <w:fldChar w:fldCharType="begin"/>
-      </w:r>
-      <w:r>
-        <w:rPr>
-          <w:noProof/>
-        </w:rPr>
-        <w:instrText xml:space="preserve"> PAGEREF _Toc83305987 \h </w:instrText>
-      </w:r>
-      <w:r>
-        <w:rPr>
-          <w:noProof/>
-        </w:rPr>
-      </w:r>
-      <w:r>
-        <w:rPr>
-          <w:noProof/>
-        </w:rPr>
-        <w:fldChar w:fldCharType="separate"/>
-      </w:r>
-      <w:r>
-        <w:rPr>
-          <w:noProof/>
-        </w:rPr>
-        <w:t>4</w:t>
-      </w:r>
-      <w:r>
-        <w:rPr>
-          <w:noProof/>
+        <w:rPr>
+          <w:lang w:val="it-IT"/>
+        </w:rPr>
+      </w:pPr>
+      <w:r>
+        <w:rPr>
+          <w:lang w:val="it-IT"/>
         </w:rPr>
         <w:fldChar w:fldCharType="end"/>
       </w:r>
     </w:p>
     <w:p>
       <w:pPr>
-        <w:pStyle w:val="Sommario2"/>
-        <w:tabs>
-          <w:tab w:val="left" w:pos="800"/>
-          <w:tab w:val="right" w:leader="dot" w:pos="9628"/>
-        </w:tabs>
-        <w:rPr>
-          <w:rFonts w:asciiTheme="minorHAnsi" w:eastAsiaTheme="minorEastAsia" w:hAnsiTheme="minorHAnsi" w:cstheme="minorBidi"/>
-          <w:noProof/>
-          <w:sz w:val="22"/>
-          <w:szCs w:val="22"/>
-          <w:lang w:val="it-IT"/>
-        </w:rPr>
-      </w:pPr>
-      <w:r>
-        <w:rPr>
-          <w:noProof/>
-        </w:rPr>
-        <w:t>7.2</w:t>
-      </w:r>
-      <w:r>
-        <w:rPr>
-          <w:rFonts w:asciiTheme="minorHAnsi" w:eastAsiaTheme="minorEastAsia" w:hAnsiTheme="minorHAnsi" w:cstheme="minorBidi"/>
-          <w:noProof/>
-          <w:sz w:val="22"/>
-          <w:szCs w:val="22"/>
-          <w:lang w:val="it-IT"/>
-        </w:rPr>
-        <w:tab/>
-      </w:r>
-      <w:r>
-        <w:rPr>
-          <w:noProof/>
-        </w:rPr>
-        <w:t>Bibliografia per libri</w:t>
-      </w:r>
-      <w:r>
-        <w:rPr>
-          <w:noProof/>
-        </w:rPr>
-        <w:tab/>
-      </w:r>
-      <w:r>
-        <w:rPr>
-          <w:noProof/>
-        </w:rPr>
-        <w:fldChar w:fldCharType="begin"/>
-      </w:r>
-      <w:r>
-        <w:rPr>
-          <w:noProof/>
-        </w:rPr>
-        <w:instrText xml:space="preserve"> PAGEREF _Toc83305988 \h </w:instrText>
-      </w:r>
-      <w:r>
-        <w:rPr>
-          <w:noProof/>
-        </w:rPr>
-      </w:r>
-      <w:r>
-        <w:rPr>
-          <w:noProof/>
-        </w:rPr>
-        <w:fldChar w:fldCharType="separate"/>
-      </w:r>
-      <w:r>
-        <w:rPr>
-          <w:noProof/>
-        </w:rPr>
-        <w:t>4</w:t>
-      </w:r>
-      <w:r>
-        <w:rPr>
-          <w:noProof/>
-        </w:rPr>
-        <w:fldChar w:fldCharType="end"/>
-      </w:r>
-    </w:p>
-    <w:p>
-      <w:pPr>
-        <w:pStyle w:val="Sommario2"/>
-        <w:tabs>
-          <w:tab w:val="left" w:pos="800"/>
-          <w:tab w:val="right" w:leader="dot" w:pos="9628"/>
-        </w:tabs>
-        <w:rPr>
-          <w:rFonts w:asciiTheme="minorHAnsi" w:eastAsiaTheme="minorEastAsia" w:hAnsiTheme="minorHAnsi" w:cstheme="minorBidi"/>
-          <w:noProof/>
-          <w:sz w:val="22"/>
-          <w:szCs w:val="22"/>
-          <w:lang w:val="it-IT"/>
-        </w:rPr>
-      </w:pPr>
-      <w:r>
-        <w:rPr>
-          <w:noProof/>
-        </w:rPr>
-        <w:t>7.3</w:t>
-      </w:r>
-      <w:r>
-        <w:rPr>
-          <w:rFonts w:asciiTheme="minorHAnsi" w:eastAsiaTheme="minorEastAsia" w:hAnsiTheme="minorHAnsi" w:cstheme="minorBidi"/>
-          <w:noProof/>
-          <w:sz w:val="22"/>
-          <w:szCs w:val="22"/>
-          <w:lang w:val="it-IT"/>
-        </w:rPr>
-        <w:tab/>
-      </w:r>
-      <w:r>
-        <w:rPr>
-          <w:noProof/>
-        </w:rPr>
-        <w:t>Sitografia</w:t>
-      </w:r>
-      <w:r>
-        <w:rPr>
-          <w:noProof/>
-        </w:rPr>
-        <w:tab/>
-      </w:r>
-      <w:r>
-        <w:rPr>
-          <w:noProof/>
-        </w:rPr>
-        <w:fldChar w:fldCharType="begin"/>
-      </w:r>
-      <w:r>
-        <w:rPr>
-          <w:noProof/>
-        </w:rPr>
-        <w:instrText xml:space="preserve"> PAGEREF _Toc83305989 \h </w:instrText>
-      </w:r>
-      <w:r>
-        <w:rPr>
-          <w:noProof/>
-        </w:rPr>
-      </w:r>
-      <w:r>
-        <w:rPr>
-          <w:noProof/>
-        </w:rPr>
-        <w:fldChar w:fldCharType="separate"/>
-      </w:r>
-      <w:r>
-        <w:rPr>
-          <w:noProof/>
-        </w:rPr>
-        <w:t>5</w:t>
-      </w:r>
-      <w:r>
-        <w:rPr>
-          <w:noProof/>
-        </w:rPr>
-        <w:fldChar w:fldCharType="end"/>
-      </w:r>
-    </w:p>
-    <w:p>
-      <w:pPr>
-        <w:pStyle w:val="Sommario1"/>
-        <w:tabs>
-          <w:tab w:val="left" w:pos="400"/>
-          <w:tab w:val="right" w:leader="dot" w:pos="9628"/>
-        </w:tabs>
-        <w:rPr>
-          <w:rFonts w:asciiTheme="minorHAnsi" w:eastAsiaTheme="minorEastAsia" w:hAnsiTheme="minorHAnsi" w:cstheme="minorBidi"/>
-          <w:noProof/>
-          <w:sz w:val="22"/>
-          <w:szCs w:val="22"/>
-          <w:lang w:val="it-IT"/>
-        </w:rPr>
-      </w:pPr>
-      <w:r>
-        <w:rPr>
-          <w:noProof/>
-          <w:lang w:val="it-IT"/>
-        </w:rPr>
-        <w:t>8</w:t>
-      </w:r>
-      <w:r>
-        <w:rPr>
-          <w:rFonts w:asciiTheme="minorHAnsi" w:eastAsiaTheme="minorEastAsia" w:hAnsiTheme="minorHAnsi" w:cstheme="minorBidi"/>
-          <w:noProof/>
-          <w:sz w:val="22"/>
-          <w:szCs w:val="22"/>
-          <w:lang w:val="it-IT"/>
-        </w:rPr>
-        <w:tab/>
-      </w:r>
-      <w:r>
-        <w:rPr>
-          <w:noProof/>
-          <w:lang w:val="it-IT"/>
-        </w:rPr>
-        <w:t>Allegati</w:t>
-      </w:r>
-      <w:r>
-        <w:rPr>
-          <w:noProof/>
-        </w:rPr>
-        <w:tab/>
-      </w:r>
-      <w:r>
-        <w:rPr>
-          <w:noProof/>
-        </w:rPr>
-        <w:fldChar w:fldCharType="begin"/>
-      </w:r>
-      <w:r>
-        <w:rPr>
-          <w:noProof/>
-        </w:rPr>
-        <w:instrText xml:space="preserve"> PAGEREF _Toc83305990 \h </w:instrText>
-      </w:r>
-      <w:r>
-        <w:rPr>
-          <w:noProof/>
-        </w:rPr>
-      </w:r>
-      <w:r>
-        <w:rPr>
-          <w:noProof/>
-        </w:rPr>
-        <w:fldChar w:fldCharType="separate"/>
-      </w:r>
-      <w:r>
-        <w:rPr>
-          <w:noProof/>
-        </w:rPr>
-        <w:t>5</w:t>
-      </w:r>
-      <w:r>
-        <w:rPr>
-          <w:noProof/>
-        </w:rPr>
-        <w:fldChar w:fldCharType="end"/>
-      </w:r>
-    </w:p>
-    <w:p>
-      <w:pPr>
-        <w:rPr>
-          <w:lang w:val="it-IT"/>
-        </w:rPr>
-      </w:pPr>
-      <w:r>
-        <w:rPr>
-          <w:lang w:val="it-IT"/>
-        </w:rPr>
-        <w:fldChar w:fldCharType="end"/>
-      </w:r>
-    </w:p>
-    <w:p>
-      <w:pPr>
         <w:rPr>
           <w:lang w:val="it-IT"/>
         </w:rPr>
@@ -2567,7 +2407,7 @@
         </w:rPr>
         <w:br w:type="page"/>
       </w:r>
-      <w:bookmarkStart w:id="0" w:name="_Toc83305960"/>
+      <w:bookmarkStart w:id="0" w:name="_Toc88125682"/>
       <w:r>
         <w:rPr>
           <w:lang w:val="it-IT"/>
@@ -2581,7 +2421,7 @@
       <w:pPr>
         <w:pStyle w:val="Titolo2"/>
       </w:pPr>
-      <w:bookmarkStart w:id="1" w:name="_Toc83305961"/>
+      <w:bookmarkStart w:id="1" w:name="_Toc88125683"/>
       <w:r>
         <w:t>Informazioni sul progetto</w:t>
       </w:r>
@@ -2617,7 +2457,7 @@
       <w:pPr>
         <w:pStyle w:val="Titolo2"/>
       </w:pPr>
-      <w:bookmarkStart w:id="2" w:name="_Toc83305962"/>
+      <w:bookmarkStart w:id="2" w:name="_Toc88125684"/>
       <w:r>
         <w:t>Abstract</w:t>
       </w:r>
@@ -2634,6 +2474,12 @@
           <w:lang w:val="it-IT"/>
         </w:rPr>
         <w:t xml:space="preserve">Questo progetto </w:t>
+      </w:r>
+      <w:r>
+        <w:rPr>
+          <w:lang w:val="it-IT"/>
+        </w:rPr>
+        <w:t>vuole implementare una chat multiutente organizzata a canali.</w:t>
       </w:r>
     </w:p>
     <w:p>
@@ -2889,7 +2735,7 @@
       <w:pPr>
         <w:pStyle w:val="Titolo2"/>
       </w:pPr>
-      <w:bookmarkStart w:id="3" w:name="_Toc83305963"/>
+      <w:bookmarkStart w:id="3" w:name="_Toc88125685"/>
       <w:r>
         <w:t>Scopo</w:t>
       </w:r>
@@ -2928,16 +2774,12 @@
     </w:p>
     <w:p>
       <w:pPr>
-        <w:pStyle w:val="Titolo2"/>
-        <w:numPr>
-          <w:ilvl w:val="0"/>
-          <w:numId w:val="0"/>
-        </w:numPr>
+        <w:pStyle w:val="Titolo1"/>
       </w:pPr>
       <w:r>
         <w:br w:type="page"/>
       </w:r>
-      <w:bookmarkStart w:id="4" w:name="_Toc83305964"/>
+      <w:bookmarkStart w:id="4" w:name="_Toc88125686"/>
       <w:r>
         <w:lastRenderedPageBreak/>
         <w:t>Analisi</w:t>
@@ -2948,7 +2790,7 @@
       <w:pPr>
         <w:pStyle w:val="Titolo2"/>
       </w:pPr>
-      <w:bookmarkStart w:id="5" w:name="_Toc83305965"/>
+      <w:bookmarkStart w:id="5" w:name="_Toc88125687"/>
       <w:r>
         <w:t>Analisi del dominio</w:t>
       </w:r>
@@ -3125,7 +2967,7 @@
       <w:pPr>
         <w:pStyle w:val="Titolo2"/>
       </w:pPr>
-      <w:bookmarkStart w:id="6" w:name="_Toc83305966"/>
+      <w:bookmarkStart w:id="6" w:name="_Toc88125688"/>
       <w:r>
         <w:t>Analisi e s</w:t>
       </w:r>
@@ -4823,7 +4665,7 @@
       <w:r>
         <w:br w:type="page"/>
       </w:r>
-      <w:bookmarkStart w:id="7" w:name="_Toc83305967"/>
+      <w:bookmarkStart w:id="7" w:name="_Toc88125689"/>
       <w:r>
         <w:lastRenderedPageBreak/>
         <w:t>Use case</w:t>
@@ -4893,7 +4735,7 @@
       <w:pPr>
         <w:pStyle w:val="Titolo2"/>
       </w:pPr>
-      <w:bookmarkStart w:id="8" w:name="_Toc83305968"/>
+      <w:bookmarkStart w:id="8" w:name="_Toc88125690"/>
       <w:r>
         <w:lastRenderedPageBreak/>
         <w:t>Pianificazione</w:t>
@@ -5009,7 +4851,7 @@
       <w:pPr>
         <w:pStyle w:val="Titolo2"/>
       </w:pPr>
-      <w:bookmarkStart w:id="9" w:name="_Toc83305969"/>
+      <w:bookmarkStart w:id="9" w:name="_Toc88125691"/>
       <w:r>
         <w:lastRenderedPageBreak/>
         <w:t>Analisi dei mezzi</w:t>
@@ -5058,7 +4900,7 @@
         <w:pStyle w:val="Titolo3"/>
       </w:pPr>
       <w:bookmarkStart w:id="10" w:name="_Toc413411419"/>
-      <w:bookmarkStart w:id="11" w:name="_Toc83305970"/>
+      <w:bookmarkStart w:id="11" w:name="_Toc88125692"/>
       <w:r>
         <w:t>Software</w:t>
       </w:r>
@@ -5067,6 +4909,67 @@
     </w:p>
     <w:p>
       <w:pPr>
+        <w:pStyle w:val="Paragrafoelenco"/>
+        <w:numPr>
+          <w:ilvl w:val="0"/>
+          <w:numId w:val="32"/>
+        </w:numPr>
+        <w:rPr>
+          <w:lang w:val="it-IT"/>
+        </w:rPr>
+      </w:pPr>
+      <w:r>
+        <w:rPr>
+          <w:lang w:val="it-IT"/>
+        </w:rPr>
+        <w:t>Visual Studio Code (v 1.62)</w:t>
+      </w:r>
+    </w:p>
+    <w:p>
+      <w:pPr>
+        <w:pStyle w:val="Paragrafoelenco"/>
+        <w:numPr>
+          <w:ilvl w:val="0"/>
+          <w:numId w:val="32"/>
+        </w:numPr>
+        <w:rPr>
+          <w:lang w:val="it-IT"/>
+        </w:rPr>
+      </w:pPr>
+      <w:r>
+        <w:rPr>
+          <w:lang w:val="it-IT"/>
+        </w:rPr>
+        <w:t>Firebase (v 8.2.1)</w:t>
+      </w:r>
+    </w:p>
+    <w:p>
+      <w:pPr>
+        <w:pStyle w:val="Paragrafoelenco"/>
+        <w:numPr>
+          <w:ilvl w:val="0"/>
+          <w:numId w:val="32"/>
+        </w:numPr>
+        <w:rPr>
+          <w:lang w:val="it-IT"/>
+        </w:rPr>
+      </w:pPr>
+      <w:r>
+        <w:rPr>
+          <w:lang w:val="it-IT"/>
+        </w:rPr>
+        <w:t>Bootstrap (v 5)</w:t>
+      </w:r>
+    </w:p>
+    <w:p>
+      <w:pPr>
+        <w:rPr>
+          <w:lang w:val="it-IT"/>
+        </w:rPr>
+      </w:pPr>
+    </w:p>
+    <w:p>
+      <w:pPr>
         <w:rPr>
           <w:lang w:val="it-IT"/>
         </w:rPr>
@@ -5115,7 +5018,7 @@
         <w:pStyle w:val="Titolo3"/>
       </w:pPr>
       <w:bookmarkStart w:id="12" w:name="_Toc413411420"/>
-      <w:bookmarkStart w:id="13" w:name="_Toc83305971"/>
+      <w:bookmarkStart w:id="13" w:name="_Toc88125693"/>
       <w:r>
         <w:t>Hardware</w:t>
       </w:r>
@@ -5128,43 +5031,50 @@
           <w:lang w:val="it-IT"/>
         </w:rPr>
       </w:pPr>
-    </w:p>
-    <w:p>
-      <w:pPr>
-        <w:rPr>
-          <w:lang w:val="it-IT"/>
-        </w:rPr>
-      </w:pPr>
-      <w:r>
-        <w:rPr>
-          <w:lang w:val="it-IT"/>
-        </w:rPr>
-        <w:t xml:space="preserve">Su quale piattaforma dovrà essere eseguito il prodotto? Che hardware particolare è coinvolto nel progetto? Che particolarità e limitazioni presenta? Che </w:t>
-      </w:r>
-      <w:r>
-        <w:rPr>
-          <w:lang w:val="it-IT"/>
-        </w:rPr>
-        <w:t>HW</w:t>
-      </w:r>
-      <w:r>
-        <w:rPr>
-          <w:lang w:val="it-IT"/>
-        </w:rPr>
-        <w:t xml:space="preserve"> sarà disponibile durante lo sviluppo?</w:t>
+      <w:r>
+        <w:rPr>
+          <w:lang w:val="it-IT"/>
+        </w:rPr>
+        <w:t>L’</w:t>
+      </w:r>
+      <w:r>
+        <w:rPr>
+          <w:lang w:val="it-IT"/>
+        </w:rPr>
+        <w:t>applicazione è responsive e quindi utilizzabile su qualsiasi dispositivo dotato di un browser</w:t>
+      </w:r>
+      <w:r>
+        <w:rPr>
+          <w:lang w:val="it-IT"/>
+        </w:rPr>
+        <w:t xml:space="preserve"> e una connessione </w:t>
+      </w:r>
+      <w:r>
+        <w:rPr>
+          <w:lang w:val="it-IT"/>
+        </w:rPr>
+        <w:t>internet</w:t>
+      </w:r>
+      <w:bookmarkStart w:id="14" w:name="_GoBack"/>
+      <w:bookmarkEnd w:id="14"/>
+      <w:r>
+        <w:rPr>
+          <w:lang w:val="it-IT"/>
+        </w:rPr>
+        <w:t>.</w:t>
       </w:r>
     </w:p>
     <w:p>
       <w:pPr>
         <w:pStyle w:val="Titolo1"/>
       </w:pPr>
-      <w:bookmarkStart w:id="14" w:name="_Toc429059808"/>
-      <w:bookmarkStart w:id="15" w:name="_Toc83305972"/>
+      <w:bookmarkStart w:id="15" w:name="_Toc429059808"/>
+      <w:bookmarkStart w:id="16" w:name="_Toc88125694"/>
       <w:r>
         <w:t>Progettazione</w:t>
       </w:r>
-      <w:bookmarkEnd w:id="14"/>
       <w:bookmarkEnd w:id="15"/>
+      <w:bookmarkEnd w:id="16"/>
     </w:p>
     <w:p>
       <w:pPr>
@@ -5190,13 +5100,13 @@
       <w:pPr>
         <w:pStyle w:val="Titolo2"/>
       </w:pPr>
-      <w:bookmarkStart w:id="16" w:name="_Toc429059809"/>
-      <w:bookmarkStart w:id="17" w:name="_Toc83305973"/>
+      <w:bookmarkStart w:id="17" w:name="_Toc429059809"/>
+      <w:bookmarkStart w:id="18" w:name="_Toc88125695"/>
       <w:r>
         <w:t>Design dell’architettura del sistema</w:t>
       </w:r>
-      <w:bookmarkEnd w:id="16"/>
       <w:bookmarkEnd w:id="17"/>
+      <w:bookmarkEnd w:id="18"/>
     </w:p>
     <w:p>
       <w:pPr>
@@ -5341,16 +5251,16 @@
       <w:pPr>
         <w:pStyle w:val="Titolo2"/>
       </w:pPr>
-      <w:bookmarkStart w:id="18" w:name="_Toc429059810"/>
-      <w:bookmarkStart w:id="19" w:name="_Toc83305974"/>
+      <w:bookmarkStart w:id="19" w:name="_Toc429059810"/>
+      <w:bookmarkStart w:id="20" w:name="_Toc88125696"/>
       <w:r>
         <w:t>Design dei dati</w:t>
       </w:r>
       <w:r>
         <w:t xml:space="preserve"> e database</w:t>
       </w:r>
-      <w:bookmarkEnd w:id="18"/>
       <w:bookmarkEnd w:id="19"/>
+      <w:bookmarkEnd w:id="20"/>
     </w:p>
     <w:p>
       <w:pPr>
@@ -5417,14 +5327,13 @@
       <w:pPr>
         <w:pStyle w:val="Titolo2"/>
       </w:pPr>
-      <w:bookmarkStart w:id="20" w:name="_Toc429059811"/>
-      <w:bookmarkStart w:id="21" w:name="_Toc83305975"/>
-      <w:r>
-        <w:lastRenderedPageBreak/>
+      <w:bookmarkStart w:id="21" w:name="_Toc429059811"/>
+      <w:bookmarkStart w:id="22" w:name="_Toc88125697"/>
+      <w:r>
         <w:t>Design delle interfacce</w:t>
       </w:r>
-      <w:bookmarkEnd w:id="20"/>
       <w:bookmarkEnd w:id="21"/>
+      <w:bookmarkEnd w:id="22"/>
     </w:p>
     <w:p>
       <w:pPr>
@@ -5444,8 +5353,6 @@
         </w:rPr>
         <w:t>pro</w:t>
       </w:r>
-      <w:bookmarkStart w:id="22" w:name="_GoBack"/>
-      <w:bookmarkEnd w:id="22"/>
       <w:r>
         <w:rPr>
           <w:lang w:val="it-IT"/>
@@ -5575,7 +5482,7 @@
         <w:pStyle w:val="Titolo2"/>
       </w:pPr>
       <w:bookmarkStart w:id="23" w:name="_Toc429059812"/>
-      <w:bookmarkStart w:id="24" w:name="_Toc83305976"/>
+      <w:bookmarkStart w:id="24" w:name="_Toc88125698"/>
       <w:r>
         <w:lastRenderedPageBreak/>
         <w:t>Design procedurale</w:t>
@@ -5748,7 +5655,7 @@
         </w:pBdr>
       </w:pPr>
       <w:bookmarkStart w:id="25" w:name="_Toc461179222"/>
-      <w:bookmarkStart w:id="26" w:name="_Toc83305977"/>
+      <w:bookmarkStart w:id="26" w:name="_Toc88125699"/>
       <w:r>
         <w:t>Implementazione</w:t>
       </w:r>
@@ -5759,9 +5666,11 @@
       <w:pPr>
         <w:pStyle w:val="Titolo2"/>
       </w:pPr>
+      <w:bookmarkStart w:id="27" w:name="_Toc88125700"/>
       <w:r>
         <w:t>Creazione di un progetto con Firebase</w:t>
       </w:r>
+      <w:bookmarkEnd w:id="27"/>
     </w:p>
     <w:p>
       <w:pPr>
@@ -5820,6 +5729,7 @@
       </w:pPr>
       <w:r>
         <w:rPr>
+          <w:noProof/>
           <w:lang w:val="it-IT"/>
         </w:rPr>
         <w:drawing>
@@ -5894,6 +5804,7 @@
       </w:pPr>
       <w:r>
         <w:rPr>
+          <w:noProof/>
           <w:lang w:val="it-IT"/>
         </w:rPr>
         <w:drawing>
@@ -5975,6 +5886,7 @@
       </w:pPr>
       <w:r>
         <w:rPr>
+          <w:noProof/>
           <w:lang w:val="it-IT"/>
         </w:rPr>
         <w:drawing>
@@ -6084,28 +5996,28 @@
           <w:lang w:val="it-IT"/>
         </w:rPr>
       </w:pPr>
-      <w:bookmarkStart w:id="27" w:name="_Toc461179223"/>
-      <w:bookmarkStart w:id="28" w:name="_Toc83305978"/>
+      <w:bookmarkStart w:id="28" w:name="_Toc461179223"/>
+      <w:bookmarkStart w:id="29" w:name="_Toc88125701"/>
       <w:r>
         <w:rPr>
           <w:lang w:val="it-IT"/>
         </w:rPr>
         <w:t>Test</w:t>
       </w:r>
-      <w:bookmarkEnd w:id="27"/>
       <w:bookmarkEnd w:id="28"/>
+      <w:bookmarkEnd w:id="29"/>
     </w:p>
     <w:p>
       <w:pPr>
         <w:pStyle w:val="Titolo2"/>
       </w:pPr>
-      <w:bookmarkStart w:id="29" w:name="_Toc461179224"/>
-      <w:bookmarkStart w:id="30" w:name="_Toc83305979"/>
+      <w:bookmarkStart w:id="30" w:name="_Toc461179224"/>
+      <w:bookmarkStart w:id="31" w:name="_Toc88125702"/>
       <w:r>
         <w:t>Protocollo di test</w:t>
       </w:r>
-      <w:bookmarkEnd w:id="29"/>
       <w:bookmarkEnd w:id="30"/>
+      <w:bookmarkEnd w:id="31"/>
     </w:p>
     <w:p>
       <w:pPr>
@@ -8158,7 +8070,7 @@
           <w:lang w:val="it-IT"/>
         </w:rPr>
       </w:pPr>
-      <w:bookmarkStart w:id="31" w:name="_Toc461179225"/>
+      <w:bookmarkStart w:id="32" w:name="_Toc461179225"/>
       <w:r>
         <w:br w:type="page"/>
       </w:r>
@@ -8167,13 +8079,13 @@
       <w:pPr>
         <w:pStyle w:val="Titolo2"/>
       </w:pPr>
-      <w:bookmarkStart w:id="32" w:name="_Toc83305980"/>
+      <w:bookmarkStart w:id="33" w:name="_Toc88125703"/>
       <w:r>
         <w:lastRenderedPageBreak/>
         <w:t>Risultati test</w:t>
       </w:r>
-      <w:bookmarkEnd w:id="31"/>
       <w:bookmarkEnd w:id="32"/>
+      <w:bookmarkEnd w:id="33"/>
     </w:p>
     <w:p>
       <w:pPr>
@@ -8192,16 +8104,16 @@
       <w:pPr>
         <w:pStyle w:val="Titolo2"/>
       </w:pPr>
-      <w:bookmarkStart w:id="33" w:name="_Toc461179226"/>
-      <w:bookmarkStart w:id="34" w:name="_Toc83305981"/>
+      <w:bookmarkStart w:id="34" w:name="_Toc461179226"/>
+      <w:bookmarkStart w:id="35" w:name="_Toc88125704"/>
       <w:r>
         <w:t>Mancanze</w:t>
       </w:r>
       <w:r>
         <w:t>/limitazioni conosciute</w:t>
       </w:r>
-      <w:bookmarkEnd w:id="33"/>
       <w:bookmarkEnd w:id="34"/>
+      <w:bookmarkEnd w:id="35"/>
     </w:p>
     <w:p>
       <w:pPr>
@@ -8223,16 +8135,16 @@
           <w:lang w:val="it-IT"/>
         </w:rPr>
       </w:pPr>
-      <w:bookmarkStart w:id="35" w:name="_Toc461179227"/>
-      <w:bookmarkStart w:id="36" w:name="_Toc83305982"/>
+      <w:bookmarkStart w:id="36" w:name="_Toc461179227"/>
+      <w:bookmarkStart w:id="37" w:name="_Toc88125705"/>
       <w:r>
         <w:rPr>
           <w:lang w:val="it-IT"/>
         </w:rPr>
         <w:t>Consuntivo</w:t>
       </w:r>
-      <w:bookmarkEnd w:id="35"/>
       <w:bookmarkEnd w:id="36"/>
+      <w:bookmarkEnd w:id="37"/>
     </w:p>
     <w:p>
       <w:pPr>
@@ -8292,16 +8204,16 @@
           <w:lang w:val="it-IT"/>
         </w:rPr>
       </w:pPr>
-      <w:bookmarkStart w:id="37" w:name="_Toc461179228"/>
-      <w:bookmarkStart w:id="38" w:name="_Toc83305983"/>
+      <w:bookmarkStart w:id="38" w:name="_Toc461179228"/>
+      <w:bookmarkStart w:id="39" w:name="_Toc88125706"/>
       <w:r>
         <w:rPr>
           <w:lang w:val="it-IT"/>
         </w:rPr>
         <w:t>Conclusioni</w:t>
       </w:r>
-      <w:bookmarkEnd w:id="37"/>
       <w:bookmarkEnd w:id="38"/>
+      <w:bookmarkEnd w:id="39"/>
     </w:p>
     <w:p>
       <w:pPr>
@@ -8392,13 +8304,13 @@
       <w:pPr>
         <w:pStyle w:val="Titolo2"/>
       </w:pPr>
-      <w:bookmarkStart w:id="39" w:name="_Toc461179229"/>
-      <w:bookmarkStart w:id="40" w:name="_Toc83305984"/>
+      <w:bookmarkStart w:id="40" w:name="_Toc461179229"/>
+      <w:bookmarkStart w:id="41" w:name="_Toc88125707"/>
       <w:r>
         <w:t>Sviluppi futuri</w:t>
       </w:r>
-      <w:bookmarkEnd w:id="39"/>
       <w:bookmarkEnd w:id="40"/>
+      <w:bookmarkEnd w:id="41"/>
     </w:p>
     <w:p>
       <w:pPr>
@@ -8417,13 +8329,13 @@
       <w:pPr>
         <w:pStyle w:val="Titolo2"/>
       </w:pPr>
-      <w:bookmarkStart w:id="41" w:name="_Toc461179230"/>
-      <w:bookmarkStart w:id="42" w:name="_Toc83305985"/>
+      <w:bookmarkStart w:id="42" w:name="_Toc461179230"/>
+      <w:bookmarkStart w:id="43" w:name="_Toc88125708"/>
       <w:r>
         <w:t>Considerazioni personali</w:t>
       </w:r>
-      <w:bookmarkEnd w:id="41"/>
       <w:bookmarkEnd w:id="42"/>
+      <w:bookmarkEnd w:id="43"/>
     </w:p>
     <w:p>
       <w:pPr>
@@ -8451,7 +8363,7 @@
           <w:lang w:val="it-IT"/>
         </w:rPr>
       </w:pPr>
-      <w:bookmarkStart w:id="43" w:name="_Toc461179234"/>
+      <w:bookmarkStart w:id="44" w:name="_Toc461179234"/>
       <w:r>
         <w:br w:type="page"/>
       </w:r>
@@ -8460,13 +8372,13 @@
       <w:pPr>
         <w:pStyle w:val="Titolo2"/>
       </w:pPr>
-      <w:bookmarkStart w:id="44" w:name="_Toc83305989"/>
+      <w:bookmarkStart w:id="45" w:name="_Toc88125709"/>
       <w:r>
         <w:lastRenderedPageBreak/>
         <w:t>Sitografia</w:t>
       </w:r>
-      <w:bookmarkEnd w:id="43"/>
       <w:bookmarkEnd w:id="44"/>
+      <w:bookmarkEnd w:id="45"/>
     </w:p>
     <w:p>
       <w:pPr>
@@ -8617,16 +8529,16 @@
           <w:lang w:val="it-IT"/>
         </w:rPr>
       </w:pPr>
-      <w:bookmarkStart w:id="45" w:name="_Toc461179235"/>
-      <w:bookmarkStart w:id="46" w:name="_Toc83305990"/>
+      <w:bookmarkStart w:id="46" w:name="_Toc461179235"/>
+      <w:bookmarkStart w:id="47" w:name="_Toc88125710"/>
       <w:r>
         <w:rPr>
           <w:lang w:val="it-IT"/>
         </w:rPr>
         <w:t>Allegati</w:t>
       </w:r>
-      <w:bookmarkEnd w:id="45"/>
       <w:bookmarkEnd w:id="46"/>
+      <w:bookmarkEnd w:id="47"/>
     </w:p>
     <w:p>
       <w:pPr>
@@ -9767,6 +9679,119 @@
 <file path=word/numbering.xml><?xml version="1.0" encoding="utf-8"?>
 <w:numbering xmlns:wpc="http://schemas.microsoft.com/office/word/2010/wordprocessingCanvas" xmlns:cx="http://schemas.microsoft.com/office/drawing/2014/chartex" xmlns:cx1="http://schemas.microsoft.com/office/drawing/2015/9/8/chartex" xmlns:cx2="http://schemas.microsoft.com/office/drawing/2015/10/21/chartex" xmlns:cx3="http://schemas.microsoft.com/office/drawing/2016/5/9/chartex" xmlns:cx4="http://schemas.microsoft.com/office/drawing/2016/5/10/chartex" xmlns:cx5="http://schemas.microsoft.com/office/drawing/2016/5/11/chartex" xmlns:cx6="http://schemas.microsoft.com/office/drawing/2016/5/12/chartex" xmlns:cx7="http://schemas.microsoft.com/office/drawing/2016/5/13/chartex" xmlns:cx8="http://schemas.microsoft.com/office/drawing/2016/5/14/chartex" xmlns:mc="http://schemas.openxmlformats.org/markup-compatibility/2006" xmlns:aink="http://schemas.microsoft.com/office/drawing/2016/ink" xmlns:am3d="http://schemas.microsoft.com/office/drawing/2017/model3d" xmlns:o="urn:schemas-microsoft-com:office:office" xmlns:r="http://schemas.openxmlformats.org/officeDocument/2006/relationships" xmlns:m="http://schemas.openxmlformats.org/officeDocument/2006/math" xmlns:v="urn:schemas-microsoft-com:vml" xmlns:wp14="http://schemas.microsoft.com/office/word/2010/wordprocessingDrawing" xmlns:wp="http://schemas.openxmlformats.org/drawingml/2006/wordprocessingDrawing" xmlns:w10="urn:schemas-microsoft-com:office:word" xmlns:w="http://schemas.openxmlformats.org/wordprocessingml/2006/main" xmlns:w14="http://schemas.microsoft.com/office/word/2010/wordml" xmlns:w15="http://schemas.microsoft.com/office/word/2012/wordml" xmlns:w16cid="http://schemas.microsoft.com/office/word/2016/wordml/cid" xmlns:w16se="http://schemas.microsoft.com/office/word/2015/wordml/symex" xmlns:wpg="http://schemas.microsoft.com/office/word/2010/wordprocessingGroup" xmlns:wpi="http://schemas.microsoft.com/office/word/2010/wordprocessingInk" xmlns:wne="http://schemas.microsoft.com/office/word/2006/wordml" xmlns:wps="http://schemas.microsoft.com/office/word/2010/wordprocessingShape" mc:Ignorable="w14 w15 w16se w16cid wp14">
   <w:abstractNum w:abstractNumId="0" w15:restartNumberingAfterBreak="0">
+    <w:nsid w:val="057504FB"/>
+    <w:multiLevelType w:val="hybridMultilevel"/>
+    <w:tmpl w:val="A4FA8A4A"/>
+    <w:lvl w:ilvl="0" w:tplc="04100001">
+      <w:start w:val="1"/>
+      <w:numFmt w:val="bullet"/>
+      <w:lvlText w:val=""/>
+      <w:lvlJc w:val="left"/>
+      <w:pPr>
+        <w:ind w:left="720" w:hanging="360"/>
+      </w:pPr>
+      <w:rPr>
+        <w:rFonts w:ascii="Symbol" w:hAnsi="Symbol" w:hint="default"/>
+      </w:rPr>
+    </w:lvl>
+    <w:lvl w:ilvl="1" w:tplc="04100003" w:tentative="1">
+      <w:start w:val="1"/>
+      <w:numFmt w:val="bullet"/>
+      <w:lvlText w:val="o"/>
+      <w:lvlJc w:val="left"/>
+      <w:pPr>
+        <w:ind w:left="1440" w:hanging="360"/>
+      </w:pPr>
+      <w:rPr>
+        <w:rFonts w:ascii="Courier New" w:hAnsi="Courier New" w:cs="Courier New" w:hint="default"/>
+      </w:rPr>
+    </w:lvl>
+    <w:lvl w:ilvl="2" w:tplc="04100005" w:tentative="1">
+      <w:start w:val="1"/>
+      <w:numFmt w:val="bullet"/>
+      <w:lvlText w:val=""/>
+      <w:lvlJc w:val="left"/>
+      <w:pPr>
+        <w:ind w:left="2160" w:hanging="360"/>
+      </w:pPr>
+      <w:rPr>
+        <w:rFonts w:ascii="Wingdings" w:hAnsi="Wingdings" w:hint="default"/>
+      </w:rPr>
+    </w:lvl>
+    <w:lvl w:ilvl="3" w:tplc="04100001" w:tentative="1">
+      <w:start w:val="1"/>
+      <w:numFmt w:val="bullet"/>
+      <w:lvlText w:val=""/>
+      <w:lvlJc w:val="left"/>
+      <w:pPr>
+        <w:ind w:left="2880" w:hanging="360"/>
+      </w:pPr>
+      <w:rPr>
+        <w:rFonts w:ascii="Symbol" w:hAnsi="Symbol" w:hint="default"/>
+      </w:rPr>
+    </w:lvl>
+    <w:lvl w:ilvl="4" w:tplc="04100003" w:tentative="1">
+      <w:start w:val="1"/>
+      <w:numFmt w:val="bullet"/>
+      <w:lvlText w:val="o"/>
+      <w:lvlJc w:val="left"/>
+      <w:pPr>
+        <w:ind w:left="3600" w:hanging="360"/>
+      </w:pPr>
+      <w:rPr>
+        <w:rFonts w:ascii="Courier New" w:hAnsi="Courier New" w:cs="Courier New" w:hint="default"/>
+      </w:rPr>
+    </w:lvl>
+    <w:lvl w:ilvl="5" w:tplc="04100005" w:tentative="1">
+      <w:start w:val="1"/>
+      <w:numFmt w:val="bullet"/>
+      <w:lvlText w:val=""/>
+      <w:lvlJc w:val="left"/>
+      <w:pPr>
+        <w:ind w:left="4320" w:hanging="360"/>
+      </w:pPr>
+      <w:rPr>
+        <w:rFonts w:ascii="Wingdings" w:hAnsi="Wingdings" w:hint="default"/>
+      </w:rPr>
+    </w:lvl>
+    <w:lvl w:ilvl="6" w:tplc="04100001" w:tentative="1">
+      <w:start w:val="1"/>
+      <w:numFmt w:val="bullet"/>
+      <w:lvlText w:val=""/>
+      <w:lvlJc w:val="left"/>
+      <w:pPr>
+        <w:ind w:left="5040" w:hanging="360"/>
+      </w:pPr>
+      <w:rPr>
+        <w:rFonts w:ascii="Symbol" w:hAnsi="Symbol" w:hint="default"/>
+      </w:rPr>
+    </w:lvl>
+    <w:lvl w:ilvl="7" w:tplc="04100003" w:tentative="1">
+      <w:start w:val="1"/>
+      <w:numFmt w:val="bullet"/>
+      <w:lvlText w:val="o"/>
+      <w:lvlJc w:val="left"/>
+      <w:pPr>
+        <w:ind w:left="5760" w:hanging="360"/>
+      </w:pPr>
+      <w:rPr>
+        <w:rFonts w:ascii="Courier New" w:hAnsi="Courier New" w:cs="Courier New" w:hint="default"/>
+      </w:rPr>
+    </w:lvl>
+    <w:lvl w:ilvl="8" w:tplc="04100005" w:tentative="1">
+      <w:start w:val="1"/>
+      <w:numFmt w:val="bullet"/>
+      <w:lvlText w:val=""/>
+      <w:lvlJc w:val="left"/>
+      <w:pPr>
+        <w:ind w:left="6480" w:hanging="360"/>
+      </w:pPr>
+      <w:rPr>
+        <w:rFonts w:ascii="Wingdings" w:hAnsi="Wingdings" w:hint="default"/>
+      </w:rPr>
+    </w:lvl>
+  </w:abstractNum>
+  <w:abstractNum w:abstractNumId="1" w15:restartNumberingAfterBreak="0">
     <w:nsid w:val="0801489A"/>
     <w:multiLevelType w:val="hybridMultilevel"/>
     <w:tmpl w:val="F3A21FFC"/>
@@ -9879,7 +9904,7 @@
       </w:pPr>
     </w:lvl>
   </w:abstractNum>
-  <w:abstractNum w:abstractNumId="1" w15:restartNumberingAfterBreak="0">
+  <w:abstractNum w:abstractNumId="2" w15:restartNumberingAfterBreak="0">
     <w:nsid w:val="0BD80EB2"/>
     <w:multiLevelType w:val="hybridMultilevel"/>
     <w:tmpl w:val="D3143AC2"/>
@@ -10019,7 +10044,7 @@
       </w:rPr>
     </w:lvl>
   </w:abstractNum>
-  <w:abstractNum w:abstractNumId="2" w15:restartNumberingAfterBreak="0">
+  <w:abstractNum w:abstractNumId="3" w15:restartNumberingAfterBreak="0">
     <w:nsid w:val="0D547769"/>
     <w:multiLevelType w:val="hybridMultilevel"/>
     <w:tmpl w:val="7F2074D2"/>
@@ -10159,7 +10184,7 @@
       </w:rPr>
     </w:lvl>
   </w:abstractNum>
-  <w:abstractNum w:abstractNumId="3" w15:restartNumberingAfterBreak="0">
+  <w:abstractNum w:abstractNumId="4" w15:restartNumberingAfterBreak="0">
     <w:nsid w:val="10CB776C"/>
     <w:multiLevelType w:val="hybridMultilevel"/>
     <w:tmpl w:val="678CE950"/>
@@ -10299,7 +10324,7 @@
       </w:rPr>
     </w:lvl>
   </w:abstractNum>
-  <w:abstractNum w:abstractNumId="4" w15:restartNumberingAfterBreak="0">
+  <w:abstractNum w:abstractNumId="5" w15:restartNumberingAfterBreak="0">
     <w:nsid w:val="11052607"/>
     <w:multiLevelType w:val="hybridMultilevel"/>
     <w:tmpl w:val="350EA688"/>
@@ -10385,7 +10410,7 @@
       </w:pPr>
     </w:lvl>
   </w:abstractNum>
-  <w:abstractNum w:abstractNumId="5" w15:restartNumberingAfterBreak="0">
+  <w:abstractNum w:abstractNumId="6" w15:restartNumberingAfterBreak="0">
     <w:nsid w:val="113D71C6"/>
     <w:multiLevelType w:val="hybridMultilevel"/>
     <w:tmpl w:val="27C4E55A"/>
@@ -10471,7 +10496,7 @@
       </w:pPr>
     </w:lvl>
   </w:abstractNum>
-  <w:abstractNum w:abstractNumId="6" w15:restartNumberingAfterBreak="0">
+  <w:abstractNum w:abstractNumId="7" w15:restartNumberingAfterBreak="0">
     <w:nsid w:val="12C843D7"/>
     <w:multiLevelType w:val="hybridMultilevel"/>
     <w:tmpl w:val="C1845D68"/>
@@ -10611,7 +10636,7 @@
       </w:rPr>
     </w:lvl>
   </w:abstractNum>
-  <w:abstractNum w:abstractNumId="7" w15:restartNumberingAfterBreak="0">
+  <w:abstractNum w:abstractNumId="8" w15:restartNumberingAfterBreak="0">
     <w:nsid w:val="16173516"/>
     <w:multiLevelType w:val="hybridMultilevel"/>
     <w:tmpl w:val="95E6023C"/>
@@ -10730,7 +10755,7 @@
       </w:pPr>
     </w:lvl>
   </w:abstractNum>
-  <w:abstractNum w:abstractNumId="8" w15:restartNumberingAfterBreak="0">
+  <w:abstractNum w:abstractNumId="9" w15:restartNumberingAfterBreak="0">
     <w:nsid w:val="177064D3"/>
     <w:multiLevelType w:val="hybridMultilevel"/>
     <w:tmpl w:val="6E22B194"/>
@@ -10843,7 +10868,7 @@
       </w:rPr>
     </w:lvl>
   </w:abstractNum>
-  <w:abstractNum w:abstractNumId="9" w15:restartNumberingAfterBreak="0">
+  <w:abstractNum w:abstractNumId="10" w15:restartNumberingAfterBreak="0">
     <w:nsid w:val="1F9D00C0"/>
     <w:multiLevelType w:val="hybridMultilevel"/>
     <w:tmpl w:val="5F244ACC"/>
@@ -10929,7 +10954,7 @@
       </w:pPr>
     </w:lvl>
   </w:abstractNum>
-  <w:abstractNum w:abstractNumId="10" w15:restartNumberingAfterBreak="0">
+  <w:abstractNum w:abstractNumId="11" w15:restartNumberingAfterBreak="0">
     <w:nsid w:val="22DC02CA"/>
     <w:multiLevelType w:val="hybridMultilevel"/>
     <w:tmpl w:val="3E6C221C"/>
@@ -11069,7 +11094,7 @@
       </w:rPr>
     </w:lvl>
   </w:abstractNum>
-  <w:abstractNum w:abstractNumId="11" w15:restartNumberingAfterBreak="0">
+  <w:abstractNum w:abstractNumId="12" w15:restartNumberingAfterBreak="0">
     <w:nsid w:val="24A46D31"/>
     <w:multiLevelType w:val="hybridMultilevel"/>
     <w:tmpl w:val="A56221F0"/>
@@ -11182,7 +11207,7 @@
       </w:pPr>
     </w:lvl>
   </w:abstractNum>
-  <w:abstractNum w:abstractNumId="12" w15:restartNumberingAfterBreak="0">
+  <w:abstractNum w:abstractNumId="13" w15:restartNumberingAfterBreak="0">
     <w:nsid w:val="2C062F3A"/>
     <w:multiLevelType w:val="hybridMultilevel"/>
     <w:tmpl w:val="D62E1964"/>
@@ -11268,7 +11293,7 @@
       </w:pPr>
     </w:lvl>
   </w:abstractNum>
-  <w:abstractNum w:abstractNumId="13" w15:restartNumberingAfterBreak="0">
+  <w:abstractNum w:abstractNumId="14" w15:restartNumberingAfterBreak="0">
     <w:nsid w:val="2C1C6D9E"/>
     <w:multiLevelType w:val="hybridMultilevel"/>
     <w:tmpl w:val="27C4E55A"/>
@@ -11354,7 +11379,7 @@
       </w:pPr>
     </w:lvl>
   </w:abstractNum>
-  <w:abstractNum w:abstractNumId="14" w15:restartNumberingAfterBreak="0">
+  <w:abstractNum w:abstractNumId="15" w15:restartNumberingAfterBreak="0">
     <w:nsid w:val="57C86EE7"/>
     <w:multiLevelType w:val="multilevel"/>
     <w:tmpl w:val="8F3A3DB4"/>
@@ -11503,7 +11528,7 @@
       </w:rPr>
     </w:lvl>
   </w:abstractNum>
-  <w:abstractNum w:abstractNumId="15" w15:restartNumberingAfterBreak="0">
+  <w:abstractNum w:abstractNumId="16" w15:restartNumberingAfterBreak="0">
     <w:nsid w:val="5EBC2338"/>
     <w:multiLevelType w:val="hybridMultilevel"/>
     <w:tmpl w:val="27C4E55A"/>
@@ -11589,7 +11614,7 @@
       </w:pPr>
     </w:lvl>
   </w:abstractNum>
-  <w:abstractNum w:abstractNumId="16" w15:restartNumberingAfterBreak="0">
+  <w:abstractNum w:abstractNumId="17" w15:restartNumberingAfterBreak="0">
     <w:nsid w:val="652809B9"/>
     <w:multiLevelType w:val="hybridMultilevel"/>
     <w:tmpl w:val="C10EC632"/>
@@ -11702,7 +11727,7 @@
       </w:rPr>
     </w:lvl>
   </w:abstractNum>
-  <w:abstractNum w:abstractNumId="17" w15:restartNumberingAfterBreak="0">
+  <w:abstractNum w:abstractNumId="18" w15:restartNumberingAfterBreak="0">
     <w:nsid w:val="66871ECE"/>
     <w:multiLevelType w:val="hybridMultilevel"/>
     <w:tmpl w:val="7F74FC56"/>
@@ -11818,7 +11843,7 @@
       </w:pPr>
     </w:lvl>
   </w:abstractNum>
-  <w:abstractNum w:abstractNumId="18" w15:restartNumberingAfterBreak="0">
+  <w:abstractNum w:abstractNumId="19" w15:restartNumberingAfterBreak="0">
     <w:nsid w:val="6ABE5228"/>
     <w:multiLevelType w:val="hybridMultilevel"/>
     <w:tmpl w:val="089EE6D8"/>
@@ -11934,7 +11959,7 @@
       </w:pPr>
     </w:lvl>
   </w:abstractNum>
-  <w:abstractNum w:abstractNumId="19" w15:restartNumberingAfterBreak="0">
+  <w:abstractNum w:abstractNumId="20" w15:restartNumberingAfterBreak="0">
     <w:nsid w:val="6C1D7334"/>
     <w:multiLevelType w:val="hybridMultilevel"/>
     <w:tmpl w:val="7F20929C"/>
@@ -12050,7 +12075,7 @@
       </w:pPr>
     </w:lvl>
   </w:abstractNum>
-  <w:abstractNum w:abstractNumId="20" w15:restartNumberingAfterBreak="0">
+  <w:abstractNum w:abstractNumId="21" w15:restartNumberingAfterBreak="0">
     <w:nsid w:val="71CB49E0"/>
     <w:multiLevelType w:val="hybridMultilevel"/>
     <w:tmpl w:val="19DC8DA6"/>
@@ -12136,7 +12161,7 @@
       </w:pPr>
     </w:lvl>
   </w:abstractNum>
-  <w:abstractNum w:abstractNumId="21" w15:restartNumberingAfterBreak="0">
+  <w:abstractNum w:abstractNumId="22" w15:restartNumberingAfterBreak="0">
     <w:nsid w:val="72904C79"/>
     <w:multiLevelType w:val="hybridMultilevel"/>
     <w:tmpl w:val="EB328896"/>
@@ -12276,7 +12301,7 @@
       </w:rPr>
     </w:lvl>
   </w:abstractNum>
-  <w:abstractNum w:abstractNumId="22" w15:restartNumberingAfterBreak="0">
+  <w:abstractNum w:abstractNumId="23" w15:restartNumberingAfterBreak="0">
     <w:nsid w:val="7ACC392C"/>
     <w:multiLevelType w:val="hybridMultilevel"/>
     <w:tmpl w:val="F282F7F0"/>
@@ -12416,7 +12441,7 @@
       </w:rPr>
     </w:lvl>
   </w:abstractNum>
-  <w:abstractNum w:abstractNumId="23" w15:restartNumberingAfterBreak="0">
+  <w:abstractNum w:abstractNumId="24" w15:restartNumberingAfterBreak="0">
     <w:nsid w:val="7CD54937"/>
     <w:multiLevelType w:val="hybridMultilevel"/>
     <w:tmpl w:val="1AB0305A"/>
@@ -12557,97 +12582,100 @@
     </w:lvl>
   </w:abstractNum>
   <w:num w:numId="1">
+    <w:abstractNumId w:val="15"/>
+  </w:num>
+  <w:num w:numId="2">
+    <w:abstractNumId w:val="4"/>
+  </w:num>
+  <w:num w:numId="3">
+    <w:abstractNumId w:val="11"/>
+  </w:num>
+  <w:num w:numId="4">
+    <w:abstractNumId w:val="2"/>
+  </w:num>
+  <w:num w:numId="5">
+    <w:abstractNumId w:val="7"/>
+  </w:num>
+  <w:num w:numId="6">
+    <w:abstractNumId w:val="18"/>
+  </w:num>
+  <w:num w:numId="7">
+    <w:abstractNumId w:val="12"/>
+  </w:num>
+  <w:num w:numId="8">
+    <w:abstractNumId w:val="19"/>
+  </w:num>
+  <w:num w:numId="9">
+    <w:abstractNumId w:val="1"/>
+  </w:num>
+  <w:num w:numId="10">
+    <w:abstractNumId w:val="22"/>
+  </w:num>
+  <w:num w:numId="11">
+    <w:abstractNumId w:val="23"/>
+  </w:num>
+  <w:num w:numId="12">
+    <w:abstractNumId w:val="8"/>
+  </w:num>
+  <w:num w:numId="13">
+    <w:abstractNumId w:val="3"/>
+  </w:num>
+  <w:num w:numId="14">
+    <w:abstractNumId w:val="24"/>
+  </w:num>
+  <w:num w:numId="15">
+    <w:abstractNumId w:val="9"/>
+  </w:num>
+  <w:num w:numId="16">
+    <w:abstractNumId w:val="15"/>
+  </w:num>
+  <w:num w:numId="17">
+    <w:abstractNumId w:val="20"/>
+  </w:num>
+  <w:num w:numId="18">
+    <w:abstractNumId w:val="15"/>
+  </w:num>
+  <w:num w:numId="19">
+    <w:abstractNumId w:val="15"/>
+  </w:num>
+  <w:num w:numId="20">
+    <w:abstractNumId w:val="15"/>
+  </w:num>
+  <w:num w:numId="21">
+    <w:abstractNumId w:val="15"/>
+  </w:num>
+  <w:num w:numId="22">
+    <w:abstractNumId w:val="15"/>
+  </w:num>
+  <w:num w:numId="23">
+    <w:abstractNumId w:val="17"/>
+  </w:num>
+  <w:num w:numId="24">
+    <w:abstractNumId w:val="15"/>
+  </w:num>
+  <w:num w:numId="25">
+    <w:abstractNumId w:val="6"/>
+  </w:num>
+  <w:num w:numId="26">
+    <w:abstractNumId w:val="16"/>
+  </w:num>
+  <w:num w:numId="27">
     <w:abstractNumId w:val="14"/>
   </w:num>
-  <w:num w:numId="2">
-    <w:abstractNumId w:val="3"/>
+  <w:num w:numId="28">
+    <w:abstractNumId w:val="13"/>
   </w:num>
-  <w:num w:numId="3">
+  <w:num w:numId="29">
+    <w:abstractNumId w:val="21"/>
+  </w:num>
+  <w:num w:numId="30">
     <w:abstractNumId w:val="10"/>
   </w:num>
-  <w:num w:numId="4">
-    <w:abstractNumId w:val="1"/>
-  </w:num>
-  <w:num w:numId="5">
-    <w:abstractNumId w:val="6"/>
-  </w:num>
-  <w:num w:numId="6">
-    <w:abstractNumId w:val="17"/>
-  </w:num>
-  <w:num w:numId="7">
-    <w:abstractNumId w:val="11"/>
-  </w:num>
-  <w:num w:numId="8">
-    <w:abstractNumId w:val="18"/>
-  </w:num>
-  <w:num w:numId="9">
-    <w:abstractNumId w:val="0"/>
-  </w:num>
-  <w:num w:numId="10">
-    <w:abstractNumId w:val="21"/>
-  </w:num>
-  <w:num w:numId="11">
-    <w:abstractNumId w:val="22"/>
-  </w:num>
-  <w:num w:numId="12">
-    <w:abstractNumId w:val="7"/>
-  </w:num>
-  <w:num w:numId="13">
-    <w:abstractNumId w:val="2"/>
-  </w:num>
-  <w:num w:numId="14">
-    <w:abstractNumId w:val="23"/>
-  </w:num>
-  <w:num w:numId="15">
-    <w:abstractNumId w:val="8"/>
-  </w:num>
-  <w:num w:numId="16">
-    <w:abstractNumId w:val="14"/>
-  </w:num>
-  <w:num w:numId="17">
-    <w:abstractNumId w:val="19"/>
-  </w:num>
-  <w:num w:numId="18">
-    <w:abstractNumId w:val="14"/>
-  </w:num>
-  <w:num w:numId="19">
-    <w:abstractNumId w:val="14"/>
-  </w:num>
-  <w:num w:numId="20">
-    <w:abstractNumId w:val="14"/>
-  </w:num>
-  <w:num w:numId="21">
-    <w:abstractNumId w:val="14"/>
-  </w:num>
-  <w:num w:numId="22">
-    <w:abstractNumId w:val="14"/>
-  </w:num>
-  <w:num w:numId="23">
-    <w:abstractNumId w:val="16"/>
-  </w:num>
-  <w:num w:numId="24">
-    <w:abstractNumId w:val="14"/>
-  </w:num>
-  <w:num w:numId="25">
+  <w:num w:numId="31">
     <w:abstractNumId w:val="5"/>
   </w:num>
-  <w:num w:numId="26">
-    <w:abstractNumId w:val="15"/>
-  </w:num>
-  <w:num w:numId="27">
-    <w:abstractNumId w:val="13"/>
-  </w:num>
-  <w:num w:numId="28">
-    <w:abstractNumId w:val="12"/>
-  </w:num>
-  <w:num w:numId="29">
-    <w:abstractNumId w:val="20"/>
-  </w:num>
-  <w:num w:numId="30">
-    <w:abstractNumId w:val="9"/>
-  </w:num>
-  <w:num w:numId="31">
-    <w:abstractNumId w:val="4"/>
+  <w:num w:numId="32">
+    <w:abstractNumId w:val="0"/>
   </w:num>
   <w:numIdMacAtCleanup w:val="14"/>
 </w:numbering>
@@ -13909,7 +13937,7 @@
 </file>
 
 <file path=customXml/itemProps1.xml><?xml version="1.0" encoding="utf-8"?>
-<ds:datastoreItem xmlns:ds="http://schemas.openxmlformats.org/officeDocument/2006/customXml" ds:itemID="{CF057E47-1D49-42C6-9E89-E4D1F9E3D6DD}">
+<ds:datastoreItem xmlns:ds="http://schemas.openxmlformats.org/officeDocument/2006/customXml" ds:itemID="{BCFACD34-790C-4139-8489-29DDDB60F9A0}">
   <ds:schemaRefs>
     <ds:schemaRef ds:uri="http://schemas.openxmlformats.org/officeDocument/2006/bibliography"/>
   </ds:schemaRefs>

</xml_diff>